<commit_message>
feat(add): Edited report files
</commit_message>
<xml_diff>
--- a/labs/lab1/report/report.docx
+++ b/labs/lab1/report/report.docx
@@ -792,6 +792,346 @@
       </w:pPr>
     </w:lvl>
   </w:abstractNum>
+  <w:abstractNum w:abstractNumId="99412">
+    <w:nsid w:val="A99412"/>
+    <w:multiLevelType w:val="multilevel"/>
+    <w:lvl w:ilvl="0">
+      <w:start w:val="2"/>
+      <w:numFmt w:val="decimal"/>
+      <w:lvlText w:val="%1."/>
+      <w:lvlJc w:val="left"/>
+      <w:pPr>
+        <w:ind w:left="720" w:hanging="480"/>
+      </w:pPr>
+    </w:lvl>
+    <w:lvl w:ilvl="1">
+      <w:start w:val="2"/>
+      <w:numFmt w:val="decimal"/>
+      <w:lvlText w:val="%2."/>
+      <w:lvlJc w:val="left"/>
+      <w:pPr>
+        <w:ind w:left="1440" w:hanging="480"/>
+      </w:pPr>
+    </w:lvl>
+    <w:lvl w:ilvl="2">
+      <w:start w:val="2"/>
+      <w:numFmt w:val="decimal"/>
+      <w:lvlText w:val="%3."/>
+      <w:lvlJc w:val="left"/>
+      <w:pPr>
+        <w:ind w:left="2160" w:hanging="480"/>
+      </w:pPr>
+    </w:lvl>
+    <w:lvl w:ilvl="3">
+      <w:start w:val="2"/>
+      <w:numFmt w:val="decimal"/>
+      <w:lvlText w:val="%4."/>
+      <w:lvlJc w:val="left"/>
+      <w:pPr>
+        <w:ind w:left="2880" w:hanging="480"/>
+      </w:pPr>
+    </w:lvl>
+    <w:lvl w:ilvl="4">
+      <w:start w:val="2"/>
+      <w:numFmt w:val="decimal"/>
+      <w:lvlText w:val="%5."/>
+      <w:lvlJc w:val="left"/>
+      <w:pPr>
+        <w:ind w:left="3600" w:hanging="480"/>
+      </w:pPr>
+    </w:lvl>
+    <w:lvl w:ilvl="5">
+      <w:start w:val="2"/>
+      <w:numFmt w:val="decimal"/>
+      <w:lvlText w:val="%6."/>
+      <w:lvlJc w:val="left"/>
+      <w:pPr>
+        <w:ind w:left="4320" w:hanging="480"/>
+      </w:pPr>
+    </w:lvl>
+    <w:lvl w:ilvl="6">
+      <w:start w:val="2"/>
+      <w:numFmt w:val="decimal"/>
+      <w:lvlText w:val="%7."/>
+      <w:lvlJc w:val="left"/>
+      <w:pPr>
+        <w:ind w:left="5040" w:hanging="480"/>
+      </w:pPr>
+    </w:lvl>
+    <w:lvl w:ilvl="7">
+      <w:start w:val="2"/>
+      <w:numFmt w:val="decimal"/>
+      <w:lvlText w:val="%8."/>
+      <w:lvlJc w:val="left"/>
+      <w:pPr>
+        <w:ind w:left="5760" w:hanging="480"/>
+      </w:pPr>
+    </w:lvl>
+    <w:lvl w:ilvl="8">
+      <w:start w:val="2"/>
+      <w:numFmt w:val="decimal"/>
+      <w:lvlText w:val="%9."/>
+      <w:lvlJc w:val="left"/>
+      <w:pPr>
+        <w:ind w:left="6480" w:hanging="480"/>
+      </w:pPr>
+    </w:lvl>
+  </w:abstractNum>
+  <w:abstractNum w:abstractNumId="99413">
+    <w:nsid w:val="A99413"/>
+    <w:multiLevelType w:val="multilevel"/>
+    <w:lvl w:ilvl="0">
+      <w:start w:val="3"/>
+      <w:numFmt w:val="decimal"/>
+      <w:lvlText w:val="%1."/>
+      <w:lvlJc w:val="left"/>
+      <w:pPr>
+        <w:ind w:left="720" w:hanging="480"/>
+      </w:pPr>
+    </w:lvl>
+    <w:lvl w:ilvl="1">
+      <w:start w:val="3"/>
+      <w:numFmt w:val="decimal"/>
+      <w:lvlText w:val="%2."/>
+      <w:lvlJc w:val="left"/>
+      <w:pPr>
+        <w:ind w:left="1440" w:hanging="480"/>
+      </w:pPr>
+    </w:lvl>
+    <w:lvl w:ilvl="2">
+      <w:start w:val="3"/>
+      <w:numFmt w:val="decimal"/>
+      <w:lvlText w:val="%3."/>
+      <w:lvlJc w:val="left"/>
+      <w:pPr>
+        <w:ind w:left="2160" w:hanging="480"/>
+      </w:pPr>
+    </w:lvl>
+    <w:lvl w:ilvl="3">
+      <w:start w:val="3"/>
+      <w:numFmt w:val="decimal"/>
+      <w:lvlText w:val="%4."/>
+      <w:lvlJc w:val="left"/>
+      <w:pPr>
+        <w:ind w:left="2880" w:hanging="480"/>
+      </w:pPr>
+    </w:lvl>
+    <w:lvl w:ilvl="4">
+      <w:start w:val="3"/>
+      <w:numFmt w:val="decimal"/>
+      <w:lvlText w:val="%5."/>
+      <w:lvlJc w:val="left"/>
+      <w:pPr>
+        <w:ind w:left="3600" w:hanging="480"/>
+      </w:pPr>
+    </w:lvl>
+    <w:lvl w:ilvl="5">
+      <w:start w:val="3"/>
+      <w:numFmt w:val="decimal"/>
+      <w:lvlText w:val="%6."/>
+      <w:lvlJc w:val="left"/>
+      <w:pPr>
+        <w:ind w:left="4320" w:hanging="480"/>
+      </w:pPr>
+    </w:lvl>
+    <w:lvl w:ilvl="6">
+      <w:start w:val="3"/>
+      <w:numFmt w:val="decimal"/>
+      <w:lvlText w:val="%7."/>
+      <w:lvlJc w:val="left"/>
+      <w:pPr>
+        <w:ind w:left="5040" w:hanging="480"/>
+      </w:pPr>
+    </w:lvl>
+    <w:lvl w:ilvl="7">
+      <w:start w:val="3"/>
+      <w:numFmt w:val="decimal"/>
+      <w:lvlText w:val="%8."/>
+      <w:lvlJc w:val="left"/>
+      <w:pPr>
+        <w:ind w:left="5760" w:hanging="480"/>
+      </w:pPr>
+    </w:lvl>
+    <w:lvl w:ilvl="8">
+      <w:start w:val="3"/>
+      <w:numFmt w:val="decimal"/>
+      <w:lvlText w:val="%9."/>
+      <w:lvlJc w:val="left"/>
+      <w:pPr>
+        <w:ind w:left="6480" w:hanging="480"/>
+      </w:pPr>
+    </w:lvl>
+  </w:abstractNum>
+  <w:abstractNum w:abstractNumId="99414">
+    <w:nsid w:val="A99414"/>
+    <w:multiLevelType w:val="multilevel"/>
+    <w:lvl w:ilvl="0">
+      <w:start w:val="4"/>
+      <w:numFmt w:val="decimal"/>
+      <w:lvlText w:val="%1."/>
+      <w:lvlJc w:val="left"/>
+      <w:pPr>
+        <w:ind w:left="720" w:hanging="480"/>
+      </w:pPr>
+    </w:lvl>
+    <w:lvl w:ilvl="1">
+      <w:start w:val="4"/>
+      <w:numFmt w:val="decimal"/>
+      <w:lvlText w:val="%2."/>
+      <w:lvlJc w:val="left"/>
+      <w:pPr>
+        <w:ind w:left="1440" w:hanging="480"/>
+      </w:pPr>
+    </w:lvl>
+    <w:lvl w:ilvl="2">
+      <w:start w:val="4"/>
+      <w:numFmt w:val="decimal"/>
+      <w:lvlText w:val="%3."/>
+      <w:lvlJc w:val="left"/>
+      <w:pPr>
+        <w:ind w:left="2160" w:hanging="480"/>
+      </w:pPr>
+    </w:lvl>
+    <w:lvl w:ilvl="3">
+      <w:start w:val="4"/>
+      <w:numFmt w:val="decimal"/>
+      <w:lvlText w:val="%4."/>
+      <w:lvlJc w:val="left"/>
+      <w:pPr>
+        <w:ind w:left="2880" w:hanging="480"/>
+      </w:pPr>
+    </w:lvl>
+    <w:lvl w:ilvl="4">
+      <w:start w:val="4"/>
+      <w:numFmt w:val="decimal"/>
+      <w:lvlText w:val="%5."/>
+      <w:lvlJc w:val="left"/>
+      <w:pPr>
+        <w:ind w:left="3600" w:hanging="480"/>
+      </w:pPr>
+    </w:lvl>
+    <w:lvl w:ilvl="5">
+      <w:start w:val="4"/>
+      <w:numFmt w:val="decimal"/>
+      <w:lvlText w:val="%6."/>
+      <w:lvlJc w:val="left"/>
+      <w:pPr>
+        <w:ind w:left="4320" w:hanging="480"/>
+      </w:pPr>
+    </w:lvl>
+    <w:lvl w:ilvl="6">
+      <w:start w:val="4"/>
+      <w:numFmt w:val="decimal"/>
+      <w:lvlText w:val="%7."/>
+      <w:lvlJc w:val="left"/>
+      <w:pPr>
+        <w:ind w:left="5040" w:hanging="480"/>
+      </w:pPr>
+    </w:lvl>
+    <w:lvl w:ilvl="7">
+      <w:start w:val="4"/>
+      <w:numFmt w:val="decimal"/>
+      <w:lvlText w:val="%8."/>
+      <w:lvlJc w:val="left"/>
+      <w:pPr>
+        <w:ind w:left="5760" w:hanging="480"/>
+      </w:pPr>
+    </w:lvl>
+    <w:lvl w:ilvl="8">
+      <w:start w:val="4"/>
+      <w:numFmt w:val="decimal"/>
+      <w:lvlText w:val="%9."/>
+      <w:lvlJc w:val="left"/>
+      <w:pPr>
+        <w:ind w:left="6480" w:hanging="480"/>
+      </w:pPr>
+    </w:lvl>
+  </w:abstractNum>
+  <w:abstractNum w:abstractNumId="99415">
+    <w:nsid w:val="A99415"/>
+    <w:multiLevelType w:val="multilevel"/>
+    <w:lvl w:ilvl="0">
+      <w:start w:val="5"/>
+      <w:numFmt w:val="decimal"/>
+      <w:lvlText w:val="%1."/>
+      <w:lvlJc w:val="left"/>
+      <w:pPr>
+        <w:ind w:left="720" w:hanging="480"/>
+      </w:pPr>
+    </w:lvl>
+    <w:lvl w:ilvl="1">
+      <w:start w:val="5"/>
+      <w:numFmt w:val="decimal"/>
+      <w:lvlText w:val="%2."/>
+      <w:lvlJc w:val="left"/>
+      <w:pPr>
+        <w:ind w:left="1440" w:hanging="480"/>
+      </w:pPr>
+    </w:lvl>
+    <w:lvl w:ilvl="2">
+      <w:start w:val="5"/>
+      <w:numFmt w:val="decimal"/>
+      <w:lvlText w:val="%3."/>
+      <w:lvlJc w:val="left"/>
+      <w:pPr>
+        <w:ind w:left="2160" w:hanging="480"/>
+      </w:pPr>
+    </w:lvl>
+    <w:lvl w:ilvl="3">
+      <w:start w:val="5"/>
+      <w:numFmt w:val="decimal"/>
+      <w:lvlText w:val="%4."/>
+      <w:lvlJc w:val="left"/>
+      <w:pPr>
+        <w:ind w:left="2880" w:hanging="480"/>
+      </w:pPr>
+    </w:lvl>
+    <w:lvl w:ilvl="4">
+      <w:start w:val="5"/>
+      <w:numFmt w:val="decimal"/>
+      <w:lvlText w:val="%5."/>
+      <w:lvlJc w:val="left"/>
+      <w:pPr>
+        <w:ind w:left="3600" w:hanging="480"/>
+      </w:pPr>
+    </w:lvl>
+    <w:lvl w:ilvl="5">
+      <w:start w:val="5"/>
+      <w:numFmt w:val="decimal"/>
+      <w:lvlText w:val="%6."/>
+      <w:lvlJc w:val="left"/>
+      <w:pPr>
+        <w:ind w:left="4320" w:hanging="480"/>
+      </w:pPr>
+    </w:lvl>
+    <w:lvl w:ilvl="6">
+      <w:start w:val="5"/>
+      <w:numFmt w:val="decimal"/>
+      <w:lvlText w:val="%7."/>
+      <w:lvlJc w:val="left"/>
+      <w:pPr>
+        <w:ind w:left="5040" w:hanging="480"/>
+      </w:pPr>
+    </w:lvl>
+    <w:lvl w:ilvl="7">
+      <w:start w:val="5"/>
+      <w:numFmt w:val="decimal"/>
+      <w:lvlText w:val="%8."/>
+      <w:lvlJc w:val="left"/>
+      <w:pPr>
+        <w:ind w:left="5760" w:hanging="480"/>
+      </w:pPr>
+    </w:lvl>
+    <w:lvl w:ilvl="8">
+      <w:start w:val="5"/>
+      <w:numFmt w:val="decimal"/>
+      <w:lvlText w:val="%9."/>
+      <w:lvlJc w:val="left"/>
+      <w:pPr>
+        <w:ind w:left="6480" w:hanging="480"/>
+      </w:pPr>
+    </w:lvl>
+  </w:abstractNum>
   <w:num w:numId="1000">
     <w:abstractNumId w:val="990"/>
   </w:num>
@@ -829,123 +1169,123 @@
     </w:lvlOverride>
   </w:num>
   <w:num w:numId="1003">
-    <w:abstractNumId w:val="99411"/>
+    <w:abstractNumId w:val="99412"/>
     <w:lvlOverride w:ilvl="0">
-      <w:startOverride w:val="1"/>
+      <w:startOverride w:val="2"/>
     </w:lvlOverride>
     <w:lvlOverride w:ilvl="1">
-      <w:startOverride w:val="1"/>
+      <w:startOverride w:val="2"/>
     </w:lvlOverride>
     <w:lvlOverride w:ilvl="2">
-      <w:startOverride w:val="1"/>
+      <w:startOverride w:val="2"/>
     </w:lvlOverride>
     <w:lvlOverride w:ilvl="3">
-      <w:startOverride w:val="1"/>
+      <w:startOverride w:val="2"/>
     </w:lvlOverride>
     <w:lvlOverride w:ilvl="4">
-      <w:startOverride w:val="1"/>
+      <w:startOverride w:val="2"/>
     </w:lvlOverride>
     <w:lvlOverride w:ilvl="5">
-      <w:startOverride w:val="1"/>
+      <w:startOverride w:val="2"/>
     </w:lvlOverride>
     <w:lvlOverride w:ilvl="6">
-      <w:startOverride w:val="1"/>
+      <w:startOverride w:val="2"/>
     </w:lvlOverride>
     <w:lvlOverride w:ilvl="7">
-      <w:startOverride w:val="1"/>
+      <w:startOverride w:val="2"/>
     </w:lvlOverride>
     <w:lvlOverride w:ilvl="8">
-      <w:startOverride w:val="1"/>
+      <w:startOverride w:val="2"/>
     </w:lvlOverride>
   </w:num>
   <w:num w:numId="1004">
-    <w:abstractNumId w:val="99411"/>
+    <w:abstractNumId w:val="99413"/>
     <w:lvlOverride w:ilvl="0">
-      <w:startOverride w:val="1"/>
+      <w:startOverride w:val="3"/>
     </w:lvlOverride>
     <w:lvlOverride w:ilvl="1">
-      <w:startOverride w:val="1"/>
+      <w:startOverride w:val="3"/>
     </w:lvlOverride>
     <w:lvlOverride w:ilvl="2">
-      <w:startOverride w:val="1"/>
+      <w:startOverride w:val="3"/>
     </w:lvlOverride>
     <w:lvlOverride w:ilvl="3">
-      <w:startOverride w:val="1"/>
+      <w:startOverride w:val="3"/>
     </w:lvlOverride>
     <w:lvlOverride w:ilvl="4">
-      <w:startOverride w:val="1"/>
+      <w:startOverride w:val="3"/>
     </w:lvlOverride>
     <w:lvlOverride w:ilvl="5">
-      <w:startOverride w:val="1"/>
+      <w:startOverride w:val="3"/>
     </w:lvlOverride>
     <w:lvlOverride w:ilvl="6">
-      <w:startOverride w:val="1"/>
+      <w:startOverride w:val="3"/>
     </w:lvlOverride>
     <w:lvlOverride w:ilvl="7">
-      <w:startOverride w:val="1"/>
+      <w:startOverride w:val="3"/>
     </w:lvlOverride>
     <w:lvlOverride w:ilvl="8">
-      <w:startOverride w:val="1"/>
+      <w:startOverride w:val="3"/>
     </w:lvlOverride>
   </w:num>
   <w:num w:numId="1005">
-    <w:abstractNumId w:val="99411"/>
+    <w:abstractNumId w:val="99414"/>
     <w:lvlOverride w:ilvl="0">
-      <w:startOverride w:val="1"/>
+      <w:startOverride w:val="4"/>
     </w:lvlOverride>
     <w:lvlOverride w:ilvl="1">
-      <w:startOverride w:val="1"/>
+      <w:startOverride w:val="4"/>
     </w:lvlOverride>
     <w:lvlOverride w:ilvl="2">
-      <w:startOverride w:val="1"/>
+      <w:startOverride w:val="4"/>
     </w:lvlOverride>
     <w:lvlOverride w:ilvl="3">
-      <w:startOverride w:val="1"/>
+      <w:startOverride w:val="4"/>
     </w:lvlOverride>
     <w:lvlOverride w:ilvl="4">
-      <w:startOverride w:val="1"/>
+      <w:startOverride w:val="4"/>
     </w:lvlOverride>
     <w:lvlOverride w:ilvl="5">
-      <w:startOverride w:val="1"/>
+      <w:startOverride w:val="4"/>
     </w:lvlOverride>
     <w:lvlOverride w:ilvl="6">
-      <w:startOverride w:val="1"/>
+      <w:startOverride w:val="4"/>
     </w:lvlOverride>
     <w:lvlOverride w:ilvl="7">
-      <w:startOverride w:val="1"/>
+      <w:startOverride w:val="4"/>
     </w:lvlOverride>
     <w:lvlOverride w:ilvl="8">
-      <w:startOverride w:val="1"/>
+      <w:startOverride w:val="4"/>
     </w:lvlOverride>
   </w:num>
   <w:num w:numId="1006">
-    <w:abstractNumId w:val="99411"/>
+    <w:abstractNumId w:val="99415"/>
     <w:lvlOverride w:ilvl="0">
-      <w:startOverride w:val="1"/>
+      <w:startOverride w:val="5"/>
     </w:lvlOverride>
     <w:lvlOverride w:ilvl="1">
-      <w:startOverride w:val="1"/>
+      <w:startOverride w:val="5"/>
     </w:lvlOverride>
     <w:lvlOverride w:ilvl="2">
-      <w:startOverride w:val="1"/>
+      <w:startOverride w:val="5"/>
     </w:lvlOverride>
     <w:lvlOverride w:ilvl="3">
-      <w:startOverride w:val="1"/>
+      <w:startOverride w:val="5"/>
     </w:lvlOverride>
     <w:lvlOverride w:ilvl="4">
-      <w:startOverride w:val="1"/>
+      <w:startOverride w:val="5"/>
     </w:lvlOverride>
     <w:lvlOverride w:ilvl="5">
-      <w:startOverride w:val="1"/>
+      <w:startOverride w:val="5"/>
     </w:lvlOverride>
     <w:lvlOverride w:ilvl="6">
-      <w:startOverride w:val="1"/>
+      <w:startOverride w:val="5"/>
     </w:lvlOverride>
     <w:lvlOverride w:ilvl="7">
-      <w:startOverride w:val="1"/>
+      <w:startOverride w:val="5"/>
     </w:lvlOverride>
     <w:lvlOverride w:ilvl="8">
-      <w:startOverride w:val="1"/>
+      <w:startOverride w:val="5"/>
     </w:lvlOverride>
   </w:num>
 </w:numbering>

</xml_diff>